<commit_message>
Updating Projects and Resume
</commit_message>
<xml_diff>
--- a/public/res/Resume_Nisarg_Patel.docx
+++ b/public/res/Resume_Nisarg_Patel.docx
@@ -321,7 +321,14 @@
           <w:sz w:val="21"/>
           <w:szCs w:val="21"/>
         </w:rPr>
-        <w:t>3.92</w:t>
+        <w:t>3.9</w:t>
+      </w:r>
+      <w:r>
+        <w:rPr>
+          <w:sz w:val="21"/>
+          <w:szCs w:val="21"/>
+        </w:rPr>
+        <w:t>6</w:t>
       </w:r>
       <w:r>
         <w:rPr>
@@ -1325,7 +1332,6 @@
       <w:pPr>
         <w:pStyle w:val="Default"/>
         <w:rPr>
-          <w:color w:val="auto"/>
           <w:sz w:val="21"/>
           <w:szCs w:val="21"/>
         </w:rPr>
@@ -1338,22 +1344,48 @@
           <w:sz w:val="21"/>
           <w:szCs w:val="21"/>
         </w:rPr>
-        <w:t xml:space="preserve">  Distributed Key-Value Store</w:t>
-      </w:r>
-      <w:r>
-        <w:rPr>
-          <w:color w:val="auto"/>
-          <w:sz w:val="21"/>
-          <w:szCs w:val="21"/>
-        </w:rPr>
-        <w:t xml:space="preserve">, A Java RMI based Multi-Threaded Key-Value Database </w:t>
+        <w:t xml:space="preserve">  </w:t>
+      </w:r>
+      <w:proofErr w:type="spellStart"/>
+      <w:r>
+        <w:rPr>
+          <w:b/>
+          <w:bCs/>
+          <w:color w:val="auto"/>
+          <w:sz w:val="21"/>
+          <w:szCs w:val="21"/>
+        </w:rPr>
+        <w:t>BookKeeper</w:t>
+      </w:r>
+      <w:proofErr w:type="spellEnd"/>
+      <w:r>
+        <w:rPr>
+          <w:color w:val="auto"/>
+          <w:sz w:val="21"/>
+          <w:szCs w:val="21"/>
+        </w:rPr>
+        <w:t xml:space="preserve">, </w:t>
+      </w:r>
+      <w:r>
+        <w:rPr>
+          <w:sz w:val="21"/>
+          <w:szCs w:val="21"/>
+        </w:rPr>
+        <w:t>A Spring Boot + ReactJS based Distributed Web Application</w:t>
+      </w:r>
+      <w:r>
+        <w:rPr>
+          <w:sz w:val="21"/>
+          <w:szCs w:val="21"/>
+        </w:rPr>
+        <w:t xml:space="preserve"> </w:t>
       </w:r>
       <w:r>
         <w:rPr>
           <w:noProof/>
         </w:rPr>
         <w:drawing>
-          <wp:inline distT="0" distB="0" distL="0" distR="0" wp14:anchorId="50E759D0" wp14:editId="566D6125">
+          <wp:inline distT="0" distB="0" distL="0" distR="0" wp14:anchorId="50E759D0" wp14:editId="4F35B48D">
             <wp:extent cx="128016" cy="128016"/>
             <wp:effectExtent l="0" t="0" r="0" b="0"/>
             <wp:docPr id="1" name="Picture 1" descr="Github Logo - Free social media icons">
@@ -1410,7 +1442,6 @@
       <w:pPr>
         <w:pStyle w:val="Default"/>
         <w:rPr>
-          <w:color w:val="auto"/>
           <w:sz w:val="21"/>
           <w:szCs w:val="21"/>
         </w:rPr>
@@ -1422,7 +1453,22 @@
           <w:szCs w:val="21"/>
         </w:rPr>
         <w:tab/>
-        <w:t xml:space="preserve">Technologies: Java, Docker, Shell Scripting </w:t>
+        <w:t xml:space="preserve">Technologies: </w:t>
+      </w:r>
+      <w:r>
+        <w:rPr>
+          <w:sz w:val="21"/>
+          <w:szCs w:val="21"/>
+        </w:rPr>
+        <w:t>Spring, Java, React, Maven</w:t>
+      </w:r>
+      <w:r>
+        <w:rPr>
+          <w:color w:val="auto"/>
+          <w:sz w:val="21"/>
+          <w:szCs w:val="21"/>
+        </w:rPr>
+        <w:t xml:space="preserve">, Docker, Shell Scripting </w:t>
       </w:r>
     </w:p>
     <w:p>
@@ -1433,37 +1479,105 @@
           <w:numId w:val="5"/>
         </w:numPr>
         <w:rPr>
-          <w:color w:val="auto"/>
-          <w:sz w:val="21"/>
-          <w:szCs w:val="21"/>
-        </w:rPr>
-      </w:pPr>
-      <w:r>
-        <w:rPr>
-          <w:color w:val="auto"/>
-          <w:sz w:val="21"/>
-          <w:szCs w:val="21"/>
-        </w:rPr>
-        <w:t>Implemented a distributed system using JAVA RMI that follows basic principles of distributed computing including concurrency, data replication, consistency. Implemented distributed algorithms like Two-Phase Commit Protocol.</w:t>
+          <w:sz w:val="21"/>
+          <w:szCs w:val="21"/>
+        </w:rPr>
+      </w:pPr>
+      <w:r>
+        <w:rPr>
+          <w:color w:val="auto"/>
+          <w:sz w:val="21"/>
+          <w:szCs w:val="21"/>
+        </w:rPr>
+        <w:t>Created</w:t>
+      </w:r>
+      <w:r>
+        <w:rPr>
+          <w:sz w:val="21"/>
+          <w:szCs w:val="21"/>
+        </w:rPr>
+        <w:t xml:space="preserve"> a simple e-commerce application that follows basic principles of distributed computing</w:t>
+      </w:r>
+      <w:r>
+        <w:rPr>
+          <w:sz w:val="21"/>
+          <w:szCs w:val="21"/>
+        </w:rPr>
+        <w:t>.</w:t>
       </w:r>
     </w:p>
     <w:p>
       <w:pPr>
         <w:pStyle w:val="Default"/>
-        <w:rPr>
-          <w:color w:val="auto"/>
-          <w:sz w:val="21"/>
-          <w:szCs w:val="21"/>
-        </w:rPr>
-      </w:pPr>
-      <w:r>
-        <w:rPr>
-          <w:color w:val="auto"/>
-          <w:sz w:val="21"/>
-          <w:szCs w:val="21"/>
-        </w:rPr>
-        <w:t xml:space="preserve">  </w:t>
-      </w:r>
+        <w:numPr>
+          <w:ilvl w:val="0"/>
+          <w:numId w:val="5"/>
+        </w:numPr>
+        <w:rPr>
+          <w:sz w:val="21"/>
+          <w:szCs w:val="21"/>
+        </w:rPr>
+      </w:pPr>
+      <w:r>
+        <w:rPr>
+          <w:sz w:val="21"/>
+          <w:szCs w:val="21"/>
+        </w:rPr>
+        <w:t xml:space="preserve">Implemented distributed algorithms including </w:t>
+      </w:r>
+      <w:r>
+        <w:rPr>
+          <w:sz w:val="21"/>
+          <w:szCs w:val="21"/>
+        </w:rPr>
+        <w:t xml:space="preserve">Two-Phase Commit, Paxos, </w:t>
+      </w:r>
+      <w:r>
+        <w:rPr>
+          <w:sz w:val="21"/>
+          <w:szCs w:val="21"/>
+        </w:rPr>
+        <w:t>and</w:t>
+      </w:r>
+      <w:r>
+        <w:rPr>
+          <w:sz w:val="21"/>
+          <w:szCs w:val="21"/>
+        </w:rPr>
+        <w:t xml:space="preserve"> Replicated</w:t>
+      </w:r>
+      <w:r>
+        <w:rPr>
+          <w:sz w:val="21"/>
+          <w:szCs w:val="21"/>
+        </w:rPr>
+        <w:t xml:space="preserve"> </w:t>
+      </w:r>
+      <w:r>
+        <w:rPr>
+          <w:sz w:val="21"/>
+          <w:szCs w:val="21"/>
+        </w:rPr>
+        <w:t>Dat</w:t>
+      </w:r>
+      <w:r>
+        <w:rPr>
+          <w:sz w:val="21"/>
+          <w:szCs w:val="21"/>
+        </w:rPr>
+        <w:t>a Management.</w:t>
+      </w:r>
+    </w:p>
+    <w:p>
+      <w:pPr>
+        <w:pStyle w:val="Default"/>
+        <w:ind w:left="720"/>
+        <w:rPr>
+          <w:color w:val="auto"/>
+          <w:sz w:val="21"/>
+          <w:szCs w:val="21"/>
+        </w:rPr>
+      </w:pPr>
     </w:p>
     <w:p>
       <w:pPr>
@@ -2247,7 +2361,21 @@
           <w:sz w:val="21"/>
           <w:szCs w:val="21"/>
         </w:rPr>
-        <w:t xml:space="preserve"> May 2022 - Present.</w:t>
+        <w:t xml:space="preserve"> May </w:t>
+      </w:r>
+      <w:r>
+        <w:rPr>
+          <w:sz w:val="21"/>
+          <w:szCs w:val="21"/>
+        </w:rPr>
+        <w:t xml:space="preserve">-December </w:t>
+      </w:r>
+      <w:r>
+        <w:rPr>
+          <w:sz w:val="21"/>
+          <w:szCs w:val="21"/>
+        </w:rPr>
+        <w:t>2022.</w:t>
       </w:r>
     </w:p>
     <w:p>
@@ -3902,6 +4030,31 @@
       <w:contextualSpacing/>
     </w:pPr>
   </w:style>
+  <w:style w:type="paragraph" w:styleId="HTMLPreformatted">
+    <w:name w:val="HTML Preformatted"/>
+    <w:basedOn w:val="Normal"/>
+    <w:link w:val="HTMLPreformattedChar"/>
+    <w:uiPriority w:val="99"/>
+    <w:semiHidden/>
+    <w:unhideWhenUsed/>
+    <w:rsid w:val="008D5758"/>
+    <w:rPr>
+      <w:rFonts w:ascii="Consolas" w:hAnsi="Consolas"/>
+      <w:sz w:val="20"/>
+      <w:szCs w:val="20"/>
+    </w:rPr>
+  </w:style>
+  <w:style w:type="character" w:customStyle="1" w:styleId="HTMLPreformattedChar">
+    <w:name w:val="HTML Preformatted Char"/>
+    <w:basedOn w:val="DefaultParagraphFont"/>
+    <w:link w:val="HTMLPreformatted"/>
+    <w:uiPriority w:val="99"/>
+    <w:semiHidden/>
+    <w:rsid w:val="008D5758"/>
+    <w:rPr>
+      <w:rFonts w:ascii="Consolas" w:hAnsi="Consolas"/>
+    </w:rPr>
+  </w:style>
 </w:styles>
 </file>
 

</xml_diff>

<commit_message>
Updating Resume and minor changes
</commit_message>
<xml_diff>
--- a/public/res/Resume_Nisarg_Patel.docx
+++ b/public/res/Resume_Nisarg_Patel.docx
@@ -116,6 +116,7 @@
             <w:rStyle w:val="Hyperlink"/>
             <w:sz w:val="21"/>
             <w:szCs w:val="21"/>
+            <w:u w:val="none"/>
           </w:rPr>
           <w:t>Website</w:t>
         </w:r>
@@ -134,6 +135,7 @@
             <w:rStyle w:val="Hyperlink"/>
             <w:sz w:val="21"/>
             <w:szCs w:val="21"/>
+            <w:u w:val="none"/>
           </w:rPr>
           <w:t>LinkedIn</w:t>
         </w:r>
@@ -167,14 +169,17 @@
         <w:t xml:space="preserve"> </w:t>
       </w:r>
       <w:hyperlink r:id="rId9" w:history="1">
+        <w:proofErr w:type="spellStart"/>
         <w:r>
           <w:rPr>
             <w:rStyle w:val="Hyperlink"/>
             <w:sz w:val="21"/>
             <w:szCs w:val="21"/>
+            <w:u w:val="none"/>
           </w:rPr>
           <w:t>Github</w:t>
         </w:r>
+        <w:proofErr w:type="spellEnd"/>
       </w:hyperlink>
       <w:r>
         <w:rPr>
@@ -205,14 +210,17 @@
         <w:t xml:space="preserve"> </w:t>
       </w:r>
       <w:hyperlink r:id="rId10" w:history="1">
+        <w:proofErr w:type="spellStart"/>
         <w:r>
           <w:rPr>
             <w:rStyle w:val="Hyperlink"/>
             <w:sz w:val="21"/>
             <w:szCs w:val="21"/>
+            <w:u w:val="none"/>
           </w:rPr>
           <w:t>Leetcode</w:t>
         </w:r>
+        <w:proofErr w:type="spellEnd"/>
       </w:hyperlink>
     </w:p>
     <w:p>
@@ -371,6 +379,7 @@
           <w:szCs w:val="21"/>
         </w:rPr>
       </w:pPr>
+      <w:proofErr w:type="spellStart"/>
       <w:r>
         <w:rPr>
           <w:b/>
@@ -378,7 +387,17 @@
           <w:sz w:val="21"/>
           <w:szCs w:val="21"/>
         </w:rPr>
-        <w:t>Dhirubhai Ambani Institute of Information and Communication Technology</w:t>
+        <w:t>Dhirubhai</w:t>
+      </w:r>
+      <w:proofErr w:type="spellEnd"/>
+      <w:r>
+        <w:rPr>
+          <w:b/>
+          <w:bCs/>
+          <w:sz w:val="21"/>
+          <w:szCs w:val="21"/>
+        </w:rPr>
+        <w:t xml:space="preserve"> Ambani Institute of Information and Communication Technology</w:t>
       </w:r>
       <w:r>
         <w:rPr>
@@ -447,12 +466,39 @@
           <w:szCs w:val="21"/>
         </w:rPr>
       </w:pPr>
-      <w:r>
-        <w:rPr>
-          <w:sz w:val="21"/>
-          <w:szCs w:val="21"/>
-        </w:rPr>
-        <w:t>B.Tech (Honours) in Information and Communication Technology with Minor in Computational Science</w:t>
+      <w:proofErr w:type="spellStart"/>
+      <w:proofErr w:type="gramStart"/>
+      <w:r>
+        <w:rPr>
+          <w:sz w:val="21"/>
+          <w:szCs w:val="21"/>
+        </w:rPr>
+        <w:t>B.Tech</w:t>
+      </w:r>
+      <w:proofErr w:type="spellEnd"/>
+      <w:proofErr w:type="gramEnd"/>
+      <w:r>
+        <w:rPr>
+          <w:sz w:val="21"/>
+          <w:szCs w:val="21"/>
+        </w:rPr>
+        <w:t xml:space="preserve"> (</w:t>
+      </w:r>
+      <w:proofErr w:type="spellStart"/>
+      <w:r>
+        <w:rPr>
+          <w:sz w:val="21"/>
+          <w:szCs w:val="21"/>
+        </w:rPr>
+        <w:t>Honours</w:t>
+      </w:r>
+      <w:proofErr w:type="spellEnd"/>
+      <w:r>
+        <w:rPr>
+          <w:sz w:val="21"/>
+          <w:szCs w:val="21"/>
+        </w:rPr>
+        <w:t>) in Information and Communication Technology with Minor in Computational Science</w:t>
       </w:r>
     </w:p>
     <w:p>
@@ -572,7 +618,7 @@
           <w:sz w:val="21"/>
           <w:szCs w:val="21"/>
         </w:rPr>
-        <w:t xml:space="preserve">C, </w:t>
+        <w:t>Kotlin</w:t>
       </w:r>
       <w:r>
         <w:rPr>
@@ -580,7 +626,7 @@
           <w:sz w:val="21"/>
           <w:szCs w:val="21"/>
         </w:rPr>
-        <w:t>Kotlin</w:t>
+        <w:t xml:space="preserve">, </w:t>
       </w:r>
       <w:r>
         <w:rPr>
@@ -588,7 +634,7 @@
           <w:sz w:val="21"/>
           <w:szCs w:val="21"/>
         </w:rPr>
-        <w:t>, C++, MATLAB</w:t>
+        <w:t>C, C++</w:t>
       </w:r>
     </w:p>
     <w:p>
@@ -719,7 +765,25 @@
           <w:szCs w:val="21"/>
         </w:rPr>
         <w:tab/>
-        <w:t>Git, Docker, Jupyter Notebook, Android Studio</w:t>
+        <w:t xml:space="preserve">Git, Docker, </w:t>
+      </w:r>
+      <w:proofErr w:type="spellStart"/>
+      <w:r>
+        <w:rPr>
+          <w:rStyle w:val="fs13fw6"/>
+          <w:sz w:val="21"/>
+          <w:szCs w:val="21"/>
+        </w:rPr>
+        <w:t>Jupyter</w:t>
+      </w:r>
+      <w:proofErr w:type="spellEnd"/>
+      <w:r>
+        <w:rPr>
+          <w:rStyle w:val="fs13fw6"/>
+          <w:sz w:val="21"/>
+          <w:szCs w:val="21"/>
+        </w:rPr>
+        <w:t xml:space="preserve"> Notebook, Android Studio</w:t>
       </w:r>
     </w:p>
     <w:p>
@@ -745,7 +809,7 @@
           <w:sz w:val="21"/>
           <w:szCs w:val="21"/>
         </w:rPr>
-        <w:t>Web Technologies:</w:t>
+        <w:t>Web</w:t>
       </w:r>
       <w:r>
         <w:rPr>
@@ -755,7 +819,7 @@
           <w:sz w:val="21"/>
           <w:szCs w:val="21"/>
         </w:rPr>
-        <w:tab/>
+        <w:t xml:space="preserve"> and Cloud</w:t>
       </w:r>
       <w:r>
         <w:rPr>
@@ -765,6 +829,16 @@
           <w:sz w:val="21"/>
           <w:szCs w:val="21"/>
         </w:rPr>
+        <w:t xml:space="preserve"> Technologies:</w:t>
+      </w:r>
+      <w:r>
+        <w:rPr>
+          <w:rStyle w:val="fs13fw6"/>
+          <w:b/>
+          <w:bCs/>
+          <w:sz w:val="21"/>
+          <w:szCs w:val="21"/>
+        </w:rPr>
         <w:tab/>
       </w:r>
       <w:r>
@@ -773,7 +847,15 @@
           <w:sz w:val="21"/>
           <w:szCs w:val="21"/>
         </w:rPr>
-        <w:t>HTML, CSS, JavaScript, ReactJS, Redux, NodeJS</w:t>
+        <w:t>ReactJS, Redux, NodeJS</w:t>
+      </w:r>
+      <w:r>
+        <w:rPr>
+          <w:rStyle w:val="fs13fw6"/>
+          <w:sz w:val="21"/>
+          <w:szCs w:val="21"/>
+        </w:rPr>
+        <w:t>, Hadoop</w:t>
       </w:r>
     </w:p>
     <w:p>
@@ -1404,185 +1486,28 @@
           <w:bCs/>
           <w:caps/>
         </w:rPr>
-        <w:t>TEACHING EXPERIENCE</w:t>
+        <w:t>PROJECTS</w:t>
       </w:r>
     </w:p>
     <w:p>
       <w:pPr>
         <w:pStyle w:val="Default"/>
-        <w:numPr>
-          <w:ilvl w:val="0"/>
-          <w:numId w:val="4"/>
-        </w:numPr>
-        <w:rPr>
-          <w:sz w:val="21"/>
-          <w:szCs w:val="21"/>
-        </w:rPr>
-      </w:pPr>
-      <w:r>
-        <w:rPr>
-          <w:sz w:val="21"/>
-          <w:szCs w:val="21"/>
-        </w:rPr>
-        <w:t xml:space="preserve">Teaching </w:t>
-      </w:r>
-      <w:r>
-        <w:rPr>
-          <w:sz w:val="21"/>
-          <w:szCs w:val="21"/>
-        </w:rPr>
-        <w:t>A</w:t>
-      </w:r>
-      <w:r>
-        <w:rPr>
-          <w:sz w:val="21"/>
-          <w:szCs w:val="21"/>
-        </w:rPr>
-        <w:t xml:space="preserve">ssistant </w:t>
-      </w:r>
-      <w:r>
-        <w:rPr>
-          <w:sz w:val="21"/>
-          <w:szCs w:val="21"/>
-        </w:rPr>
-        <w:t>for CS-5800 Algorithms, Northeastern University</w:t>
-      </w:r>
-      <w:r>
-        <w:rPr>
-          <w:sz w:val="21"/>
-          <w:szCs w:val="21"/>
-        </w:rPr>
-        <w:t>,</w:t>
-      </w:r>
-      <w:r>
-        <w:rPr>
-          <w:sz w:val="21"/>
-          <w:szCs w:val="21"/>
-        </w:rPr>
-        <w:t xml:space="preserve"> May - December 2022.</w:t>
-      </w:r>
-    </w:p>
-    <w:p>
-      <w:pPr>
-        <w:pStyle w:val="Default"/>
-        <w:numPr>
-          <w:ilvl w:val="0"/>
-          <w:numId w:val="4"/>
-        </w:numPr>
-        <w:rPr>
-          <w:sz w:val="21"/>
-          <w:szCs w:val="21"/>
-        </w:rPr>
-      </w:pPr>
-      <w:r>
-        <w:rPr>
-          <w:sz w:val="21"/>
-          <w:szCs w:val="21"/>
-        </w:rPr>
-        <w:t>Mentor</w:t>
-      </w:r>
-      <w:r>
-        <w:rPr>
-          <w:sz w:val="21"/>
-          <w:szCs w:val="21"/>
-        </w:rPr>
-        <w:t>ed</w:t>
-      </w:r>
-      <w:r>
-        <w:rPr>
-          <w:sz w:val="21"/>
-          <w:szCs w:val="21"/>
-        </w:rPr>
-        <w:t xml:space="preserve"> new interns </w:t>
-      </w:r>
-      <w:r>
-        <w:rPr>
-          <w:sz w:val="21"/>
-          <w:szCs w:val="21"/>
-        </w:rPr>
-        <w:t>for projects and given SWC-Professional training</w:t>
-      </w:r>
-      <w:r>
-        <w:rPr>
-          <w:sz w:val="21"/>
-          <w:szCs w:val="21"/>
-        </w:rPr>
-        <w:t xml:space="preserve"> at Samsung R&amp;D Institute</w:t>
-      </w:r>
-      <w:r>
-        <w:rPr>
-          <w:sz w:val="21"/>
-          <w:szCs w:val="21"/>
-        </w:rPr>
-        <w:t>.</w:t>
-      </w:r>
-    </w:p>
-    <w:p>
-      <w:pPr>
-        <w:pStyle w:val="Default"/>
-        <w:numPr>
-          <w:ilvl w:val="0"/>
-          <w:numId w:val="4"/>
-        </w:numPr>
-        <w:rPr>
-          <w:sz w:val="21"/>
-          <w:szCs w:val="21"/>
-        </w:rPr>
-      </w:pPr>
-      <w:hyperlink r:id="rId13" w:history="1">
-        <w:r>
-          <w:rPr>
-            <w:rStyle w:val="Hyperlink"/>
-            <w:sz w:val="21"/>
-            <w:szCs w:val="21"/>
-          </w:rPr>
-          <w:t>Teaching Assistant</w:t>
-        </w:r>
-      </w:hyperlink>
-      <w:r>
-        <w:rPr>
-          <w:sz w:val="21"/>
-          <w:szCs w:val="21"/>
-        </w:rPr>
-        <w:t xml:space="preserve"> for CT-303 Digital Communications, DAIICT, July - December 2018.</w:t>
-      </w:r>
-    </w:p>
-    <w:p>
-      <w:pPr>
-        <w:pStyle w:val="Default"/>
-        <w:rPr>
-          <w:color w:val="auto"/>
-          <w:sz w:val="21"/>
-          <w:szCs w:val="21"/>
-        </w:rPr>
-      </w:pPr>
-    </w:p>
-    <w:p>
-      <w:pPr>
-        <w:pBdr>
-          <w:bottom w:val="single" w:sz="12" w:space="0" w:color="000000"/>
-        </w:pBdr>
-        <w:rPr>
-          <w:color w:val="000000"/>
+        <w:rPr>
+          <w:sz w:val="21"/>
+          <w:szCs w:val="21"/>
         </w:rPr>
       </w:pPr>
       <w:r>
         <w:rPr>
           <w:b/>
           <w:bCs/>
-          <w:caps/>
-        </w:rPr>
-        <w:t>PROJECTS</w:t>
-      </w:r>
-    </w:p>
-    <w:p>
-      <w:pPr>
-        <w:pStyle w:val="Default"/>
-        <w:rPr>
-          <w:sz w:val="21"/>
-          <w:szCs w:val="21"/>
-        </w:rPr>
-      </w:pPr>
+          <w:color w:val="auto"/>
+          <w:sz w:val="21"/>
+          <w:szCs w:val="21"/>
+        </w:rPr>
+        <w:t xml:space="preserve">  </w:t>
+      </w:r>
+      <w:proofErr w:type="spellStart"/>
       <w:r>
         <w:rPr>
           <w:b/>
@@ -1591,18 +1516,9 @@
           <w:sz w:val="21"/>
           <w:szCs w:val="21"/>
         </w:rPr>
-        <w:t xml:space="preserve">  </w:t>
-      </w:r>
-      <w:r>
-        <w:rPr>
-          <w:b/>
-          <w:bCs/>
-          <w:color w:val="auto"/>
-          <w:sz w:val="21"/>
-          <w:szCs w:val="21"/>
-        </w:rPr>
         <w:t>BookKeeper</w:t>
       </w:r>
+      <w:proofErr w:type="spellEnd"/>
       <w:r>
         <w:rPr>
           <w:color w:val="auto"/>
@@ -1634,7 +1550,7 @@
             <wp:extent cx="128016" cy="128016"/>
             <wp:effectExtent l="0" t="0" r="0" b="0"/>
             <wp:docPr id="1" name="Picture 1" descr="Github Logo - Free social media icons">
-              <a:hlinkClick xmlns:a="http://schemas.openxmlformats.org/drawingml/2006/main" r:id="rId14"/>
+              <a:hlinkClick xmlns:a="http://schemas.openxmlformats.org/drawingml/2006/main" r:id="rId13"/>
             </wp:docPr>
             <wp:cNvGraphicFramePr>
               <a:graphicFrameLocks xmlns:a="http://schemas.openxmlformats.org/drawingml/2006/main" noChangeAspect="1"/>
@@ -1644,14 +1560,14 @@
                 <pic:pic xmlns:pic="http://schemas.openxmlformats.org/drawingml/2006/picture">
                   <pic:nvPicPr>
                     <pic:cNvPr id="1" name="Picture 1" descr="Github Logo - Free social media icons">
-                      <a:hlinkClick r:id="rId14"/>
+                      <a:hlinkClick r:id="rId13"/>
                     </pic:cNvPr>
                     <pic:cNvPicPr>
                       <a:picLocks noChangeAspect="1" noChangeArrowheads="1"/>
                     </pic:cNvPicPr>
                   </pic:nvPicPr>
                   <pic:blipFill>
-                    <a:blip r:embed="rId15" cstate="print">
+                    <a:blip r:embed="rId14" cstate="print">
                       <a:extLst>
                         <a:ext uri="{28A0092B-C50C-407E-A947-70E740481C1C}">
                           <a14:useLocalDpi xmlns:a14="http://schemas.microsoft.com/office/drawing/2010/main" val="0"/>
@@ -1886,7 +1802,7 @@
             <wp:extent cx="128016" cy="128016"/>
             <wp:effectExtent l="0" t="0" r="0" b="0"/>
             <wp:docPr id="4" name="Picture 4" descr="Github Logo - Free social media icons">
-              <a:hlinkClick xmlns:a="http://schemas.openxmlformats.org/drawingml/2006/main" r:id="rId16"/>
+              <a:hlinkClick xmlns:a="http://schemas.openxmlformats.org/drawingml/2006/main" r:id="rId15"/>
             </wp:docPr>
             <wp:cNvGraphicFramePr>
               <a:graphicFrameLocks xmlns:a="http://schemas.openxmlformats.org/drawingml/2006/main" noChangeAspect="1"/>
@@ -1896,14 +1812,14 @@
                 <pic:pic xmlns:pic="http://schemas.openxmlformats.org/drawingml/2006/picture">
                   <pic:nvPicPr>
                     <pic:cNvPr id="4" name="Picture 4" descr="Github Logo - Free social media icons">
-                      <a:hlinkClick r:id="rId16"/>
+                      <a:hlinkClick r:id="rId15"/>
                     </pic:cNvPr>
                     <pic:cNvPicPr>
                       <a:picLocks noChangeAspect="1" noChangeArrowheads="1"/>
                     </pic:cNvPicPr>
                   </pic:nvPicPr>
                   <pic:blipFill>
-                    <a:blip r:embed="rId15" cstate="print">
+                    <a:blip r:embed="rId14" cstate="print">
                       <a:extLst>
                         <a:ext uri="{28A0092B-C50C-407E-A947-70E740481C1C}">
                           <a14:useLocalDpi xmlns:a14="http://schemas.microsoft.com/office/drawing/2010/main" val="0"/>
@@ -1959,15 +1875,33 @@
           <w:sz w:val="21"/>
           <w:szCs w:val="21"/>
         </w:rPr>
-        <w:t>Android Studio</w:t>
-      </w:r>
-      <w:r>
-        <w:rPr>
-          <w:color w:val="auto"/>
-          <w:sz w:val="21"/>
-          <w:szCs w:val="21"/>
-        </w:rPr>
-        <w:t>(Java)</w:t>
+        <w:t xml:space="preserve">Android </w:t>
+      </w:r>
+      <w:proofErr w:type="gramStart"/>
+      <w:r>
+        <w:rPr>
+          <w:color w:val="auto"/>
+          <w:sz w:val="21"/>
+          <w:szCs w:val="21"/>
+        </w:rPr>
+        <w:t>Studio</w:t>
+      </w:r>
+      <w:r>
+        <w:rPr>
+          <w:color w:val="auto"/>
+          <w:sz w:val="21"/>
+          <w:szCs w:val="21"/>
+        </w:rPr>
+        <w:t>(</w:t>
+      </w:r>
+      <w:proofErr w:type="gramEnd"/>
+      <w:r>
+        <w:rPr>
+          <w:color w:val="auto"/>
+          <w:sz w:val="21"/>
+          <w:szCs w:val="21"/>
+        </w:rPr>
+        <w:t>Java)</w:t>
       </w:r>
       <w:r>
         <w:rPr>
@@ -2051,6 +1985,7 @@
         </w:rPr>
         <w:t xml:space="preserve">  </w:t>
       </w:r>
+      <w:proofErr w:type="spellStart"/>
       <w:r>
         <w:rPr>
           <w:b/>
@@ -2061,6 +1996,7 @@
         </w:rPr>
         <w:t>RateMyMenu</w:t>
       </w:r>
+      <w:proofErr w:type="spellEnd"/>
       <w:r>
         <w:rPr>
           <w:color w:val="auto"/>
@@ -2094,7 +2030,7 @@
             <wp:extent cx="128016" cy="128016"/>
             <wp:effectExtent l="0" t="0" r="0" b="0"/>
             <wp:docPr id="2" name="Picture 2" descr="Github Logo - Free social media icons">
-              <a:hlinkClick xmlns:a="http://schemas.openxmlformats.org/drawingml/2006/main" r:id="rId17"/>
+              <a:hlinkClick xmlns:a="http://schemas.openxmlformats.org/drawingml/2006/main" r:id="rId16"/>
             </wp:docPr>
             <wp:cNvGraphicFramePr>
               <a:graphicFrameLocks xmlns:a="http://schemas.openxmlformats.org/drawingml/2006/main" noChangeAspect="1"/>
@@ -2104,14 +2040,14 @@
                 <pic:pic xmlns:pic="http://schemas.openxmlformats.org/drawingml/2006/picture">
                   <pic:nvPicPr>
                     <pic:cNvPr id="2" name="Picture 2" descr="Github Logo - Free social media icons">
-                      <a:hlinkClick r:id="rId17"/>
+                      <a:hlinkClick r:id="rId16"/>
                     </pic:cNvPr>
                     <pic:cNvPicPr>
                       <a:picLocks noChangeAspect="1" noChangeArrowheads="1"/>
                     </pic:cNvPicPr>
                   </pic:nvPicPr>
                   <pic:blipFill>
-                    <a:blip r:embed="rId15" cstate="print">
+                    <a:blip r:embed="rId14" cstate="print">
                       <a:extLst>
                         <a:ext uri="{28A0092B-C50C-407E-A947-70E740481C1C}">
                           <a14:useLocalDpi xmlns:a14="http://schemas.microsoft.com/office/drawing/2010/main" val="0"/>
@@ -2161,13 +2097,23 @@
         <w:tab/>
         <w:t xml:space="preserve">Technologies: </w:t>
       </w:r>
-      <w:r>
-        <w:rPr>
-          <w:color w:val="auto"/>
-          <w:sz w:val="21"/>
-          <w:szCs w:val="21"/>
-        </w:rPr>
-        <w:t>ReachJS, Node</w:t>
+      <w:proofErr w:type="spellStart"/>
+      <w:r>
+        <w:rPr>
+          <w:color w:val="auto"/>
+          <w:sz w:val="21"/>
+          <w:szCs w:val="21"/>
+        </w:rPr>
+        <w:t>ReachJS</w:t>
+      </w:r>
+      <w:proofErr w:type="spellEnd"/>
+      <w:r>
+        <w:rPr>
+          <w:color w:val="auto"/>
+          <w:sz w:val="21"/>
+          <w:szCs w:val="21"/>
+        </w:rPr>
+        <w:t>, Node</w:t>
       </w:r>
       <w:r>
         <w:rPr>
@@ -2269,8 +2215,18 @@
           <w:sz w:val="21"/>
           <w:szCs w:val="21"/>
         </w:rPr>
-        <w:t xml:space="preserve"> to handle RESTful apis</w:t>
-      </w:r>
+        <w:t xml:space="preserve"> to handle RESTful </w:t>
+      </w:r>
+      <w:proofErr w:type="spellStart"/>
+      <w:r>
+        <w:rPr>
+          <w:color w:val="auto"/>
+          <w:sz w:val="21"/>
+          <w:szCs w:val="21"/>
+        </w:rPr>
+        <w:t>apis</w:t>
+      </w:r>
+      <w:proofErr w:type="spellEnd"/>
       <w:r>
         <w:rPr>
           <w:color w:val="auto"/>
@@ -2368,7 +2324,7 @@
             <wp:extent cx="128016" cy="128016"/>
             <wp:effectExtent l="0" t="0" r="0" b="0"/>
             <wp:docPr id="3" name="Picture 3" descr="Github Logo - Free social media icons">
-              <a:hlinkClick xmlns:a="http://schemas.openxmlformats.org/drawingml/2006/main" r:id="rId18"/>
+              <a:hlinkClick xmlns:a="http://schemas.openxmlformats.org/drawingml/2006/main" r:id="rId17"/>
             </wp:docPr>
             <wp:cNvGraphicFramePr>
               <a:graphicFrameLocks xmlns:a="http://schemas.openxmlformats.org/drawingml/2006/main" noChangeAspect="1"/>
@@ -2378,14 +2334,14 @@
                 <pic:pic xmlns:pic="http://schemas.openxmlformats.org/drawingml/2006/picture">
                   <pic:nvPicPr>
                     <pic:cNvPr id="3" name="Picture 3" descr="Github Logo - Free social media icons">
-                      <a:hlinkClick r:id="rId18"/>
+                      <a:hlinkClick r:id="rId17"/>
                     </pic:cNvPr>
                     <pic:cNvPicPr>
                       <a:picLocks noChangeAspect="1" noChangeArrowheads="1"/>
                     </pic:cNvPicPr>
                   </pic:nvPicPr>
                   <pic:blipFill>
-                    <a:blip r:embed="rId15" cstate="print">
+                    <a:blip r:embed="rId14" cstate="print">
                       <a:extLst>
                         <a:ext uri="{28A0092B-C50C-407E-A947-70E740481C1C}">
                           <a14:useLocalDpi xmlns:a14="http://schemas.microsoft.com/office/drawing/2010/main" val="0"/>
@@ -2470,6 +2426,159 @@
           <w:szCs w:val="21"/>
         </w:rPr>
         <w:t>A role-playing adventure game using programming design principles like Model-View-Controller, SOLID properties, Abstraction and Interfaces, and Command Design Patterns.</w:t>
+      </w:r>
+    </w:p>
+    <w:p>
+      <w:pPr>
+        <w:pStyle w:val="Default"/>
+        <w:rPr>
+          <w:sz w:val="21"/>
+          <w:szCs w:val="21"/>
+        </w:rPr>
+      </w:pPr>
+    </w:p>
+    <w:p>
+      <w:pPr>
+        <w:pBdr>
+          <w:bottom w:val="single" w:sz="12" w:space="0" w:color="000000"/>
+        </w:pBdr>
+        <w:rPr>
+          <w:color w:val="000000"/>
+        </w:rPr>
+      </w:pPr>
+      <w:r>
+        <w:rPr>
+          <w:b/>
+          <w:bCs/>
+          <w:caps/>
+        </w:rPr>
+        <w:t>TEACHING EXPERIENCE</w:t>
+      </w:r>
+    </w:p>
+    <w:p>
+      <w:pPr>
+        <w:pStyle w:val="Default"/>
+        <w:numPr>
+          <w:ilvl w:val="0"/>
+          <w:numId w:val="4"/>
+        </w:numPr>
+        <w:rPr>
+          <w:sz w:val="21"/>
+          <w:szCs w:val="21"/>
+        </w:rPr>
+      </w:pPr>
+      <w:r>
+        <w:rPr>
+          <w:sz w:val="21"/>
+          <w:szCs w:val="21"/>
+        </w:rPr>
+        <w:t xml:space="preserve">Teaching </w:t>
+      </w:r>
+      <w:r>
+        <w:rPr>
+          <w:sz w:val="21"/>
+          <w:szCs w:val="21"/>
+        </w:rPr>
+        <w:t>A</w:t>
+      </w:r>
+      <w:r>
+        <w:rPr>
+          <w:sz w:val="21"/>
+          <w:szCs w:val="21"/>
+        </w:rPr>
+        <w:t xml:space="preserve">ssistant </w:t>
+      </w:r>
+      <w:r>
+        <w:rPr>
+          <w:sz w:val="21"/>
+          <w:szCs w:val="21"/>
+        </w:rPr>
+        <w:t>for CS-5800 Algorithms, Northeastern University, May - December 2022.</w:t>
+      </w:r>
+    </w:p>
+    <w:p>
+      <w:pPr>
+        <w:pStyle w:val="Default"/>
+        <w:numPr>
+          <w:ilvl w:val="0"/>
+          <w:numId w:val="4"/>
+        </w:numPr>
+        <w:rPr>
+          <w:sz w:val="21"/>
+          <w:szCs w:val="21"/>
+        </w:rPr>
+      </w:pPr>
+      <w:r>
+        <w:rPr>
+          <w:sz w:val="21"/>
+          <w:szCs w:val="21"/>
+        </w:rPr>
+        <w:t>Mentor</w:t>
+      </w:r>
+      <w:r>
+        <w:rPr>
+          <w:sz w:val="21"/>
+          <w:szCs w:val="21"/>
+        </w:rPr>
+        <w:t>ed</w:t>
+      </w:r>
+      <w:r>
+        <w:rPr>
+          <w:sz w:val="21"/>
+          <w:szCs w:val="21"/>
+        </w:rPr>
+        <w:t xml:space="preserve"> new interns </w:t>
+      </w:r>
+      <w:r>
+        <w:rPr>
+          <w:sz w:val="21"/>
+          <w:szCs w:val="21"/>
+        </w:rPr>
+        <w:t>for projects and given SWC-Professional training</w:t>
+      </w:r>
+      <w:r>
+        <w:rPr>
+          <w:sz w:val="21"/>
+          <w:szCs w:val="21"/>
+        </w:rPr>
+        <w:t xml:space="preserve"> at Samsung R&amp;D Institute</w:t>
+      </w:r>
+      <w:r>
+        <w:rPr>
+          <w:sz w:val="21"/>
+          <w:szCs w:val="21"/>
+        </w:rPr>
+        <w:t>.</w:t>
+      </w:r>
+    </w:p>
+    <w:p>
+      <w:pPr>
+        <w:pStyle w:val="Default"/>
+        <w:numPr>
+          <w:ilvl w:val="0"/>
+          <w:numId w:val="4"/>
+        </w:numPr>
+        <w:rPr>
+          <w:sz w:val="21"/>
+          <w:szCs w:val="21"/>
+        </w:rPr>
+      </w:pPr>
+      <w:hyperlink r:id="rId18" w:history="1">
+        <w:r>
+          <w:rPr>
+            <w:rStyle w:val="Hyperlink"/>
+            <w:sz w:val="21"/>
+            <w:szCs w:val="21"/>
+          </w:rPr>
+          <w:t>Teaching Assistant</w:t>
+        </w:r>
+      </w:hyperlink>
+      <w:r>
+        <w:rPr>
+          <w:sz w:val="21"/>
+          <w:szCs w:val="21"/>
+        </w:rPr>
+        <w:t xml:space="preserve"> for CT-303 Digital Communications, DAIICT, July - December 2018.</w:t>
       </w:r>
     </w:p>
     <w:sectPr>

</xml_diff>